<commit_message>
Dataset_1_AAB.ipynb, Dataset_2_NTSB.ipynb, Plan.DOCX changes
</commit_message>
<xml_diff>
--- a/Plan.DOCX
+++ b/Plan.DOCX
@@ -103,6 +103,7 @@
     <w:p>
       <w:pPr>
         <w:numPr>
+          <w:ilvl w:val="0"/>
           <w:numId w:val="0"/>
         </w:numPr>
         <w:ind w:left="720" w:leftChars="0"/>
@@ -128,6 +129,7 @@
     <w:p>
       <w:pPr>
         <w:numPr>
+          <w:ilvl w:val="0"/>
           <w:numId w:val="0"/>
         </w:numPr>
         <w:ind w:left="720" w:leftChars="0"/>
@@ -175,6 +177,7 @@
     <w:p>
       <w:pPr>
         <w:numPr>
+          <w:ilvl w:val="0"/>
           <w:numId w:val="0"/>
         </w:numPr>
         <w:ind w:left="720" w:leftChars="0"/>
@@ -201,6 +204,7 @@
     <w:p>
       <w:pPr>
         <w:numPr>
+          <w:ilvl w:val="0"/>
           <w:numId w:val="0"/>
         </w:numPr>
         <w:ind w:left="720" w:leftChars="0"/>
@@ -236,8 +240,6 @@
         </w:rPr>
         <w:t>Let's change column names like Event.Id into event_id</w:t>
       </w:r>
-      <w:bookmarkStart w:id="0" w:name="_GoBack"/>
-      <w:bookmarkEnd w:id="0"/>
     </w:p>
     <w:p>
       <w:pPr>
@@ -252,6 +254,7 @@
     <w:p>
       <w:pPr>
         <w:numPr>
+          <w:ilvl w:val="0"/>
           <w:numId w:val="0"/>
         </w:numPr>
         <w:ind w:left="720" w:leftChars="0"/>
@@ -298,6 +301,7 @@
     <w:p>
       <w:pPr>
         <w:numPr>
+          <w:ilvl w:val="0"/>
           <w:numId w:val="0"/>
         </w:numPr>
         <w:ind w:left="720" w:leftChars="0"/>
@@ -355,6 +359,7 @@
     <w:p>
       <w:pPr>
         <w:numPr>
+          <w:ilvl w:val="0"/>
           <w:numId w:val="0"/>
         </w:numPr>
         <w:ind w:left="720" w:leftChars="0"/>
@@ -399,6 +404,7 @@
     <w:p>
       <w:pPr>
         <w:numPr>
+          <w:ilvl w:val="0"/>
           <w:numId w:val="0"/>
         </w:numPr>
         <w:ind w:left="720" w:leftChars="0"/>
@@ -456,6 +462,7 @@
     <w:p>
       <w:pPr>
         <w:numPr>
+          <w:ilvl w:val="0"/>
           <w:numId w:val="0"/>
         </w:numPr>
         <w:ind w:left="720" w:leftChars="0"/>
@@ -502,6 +509,7 @@
     <w:p>
       <w:pPr>
         <w:numPr>
+          <w:ilvl w:val="0"/>
           <w:numId w:val="0"/>
         </w:numPr>
         <w:ind w:left="720" w:leftChars="0"/>
@@ -559,6 +567,7 @@
     <w:p>
       <w:pPr>
         <w:numPr>
+          <w:ilvl w:val="0"/>
           <w:numId w:val="0"/>
         </w:numPr>
         <w:ind w:left="720" w:leftChars="0"/>
@@ -605,6 +614,7 @@
     <w:p>
       <w:pPr>
         <w:numPr>
+          <w:ilvl w:val="0"/>
           <w:numId w:val="0"/>
         </w:numPr>
         <w:ind w:left="720" w:leftChars="0"/>
@@ -662,6 +672,7 @@
     <w:p>
       <w:pPr>
         <w:numPr>
+          <w:ilvl w:val="0"/>
           <w:numId w:val="0"/>
         </w:numPr>
         <w:ind w:left="720" w:leftChars="0"/>
@@ -708,6 +719,7 @@
     <w:p>
       <w:pPr>
         <w:numPr>
+          <w:ilvl w:val="0"/>
           <w:numId w:val="0"/>
         </w:numPr>
         <w:ind w:left="720" w:leftChars="0"/>
@@ -775,6 +787,7 @@
     <w:p>
       <w:pPr>
         <w:numPr>
+          <w:ilvl w:val="0"/>
           <w:numId w:val="0"/>
         </w:numPr>
         <w:ind w:left="720" w:leftChars="0"/>
@@ -821,6 +834,7 @@
     <w:p>
       <w:pPr>
         <w:numPr>
+          <w:ilvl w:val="0"/>
           <w:numId w:val="0"/>
         </w:numPr>
         <w:ind w:left="720" w:leftChars="0"/>
@@ -868,6 +882,7 @@
     <w:p>
       <w:pPr>
         <w:numPr>
+          <w:ilvl w:val="0"/>
           <w:numId w:val="0"/>
         </w:numPr>
         <w:ind w:left="720" w:leftChars="0"/>
@@ -889,6 +904,7 @@
     <w:p>
       <w:pPr>
         <w:numPr>
+          <w:ilvl w:val="0"/>
           <w:numId w:val="0"/>
         </w:numPr>
         <w:ind w:left="720" w:leftChars="0"/>
@@ -910,6 +926,7 @@
     <w:p>
       <w:pPr>
         <w:numPr>
+          <w:ilvl w:val="0"/>
           <w:numId w:val="0"/>
         </w:numPr>
         <w:ind w:left="720" w:leftChars="0"/>
@@ -931,6 +948,7 @@
     <w:p>
       <w:pPr>
         <w:numPr>
+          <w:ilvl w:val="0"/>
           <w:numId w:val="0"/>
         </w:numPr>
         <w:ind w:left="720" w:leftChars="0"/>
@@ -948,6 +966,440 @@
         </w:rPr>
         <w:t>How are these values scattered Fatal.Injures 349 max, Total.Serious.Injures - 161, Total.Minor.Injures - 380?</w:t>
       </w:r>
+    </w:p>
+    <w:p>
+      <w:pPr>
+        <w:numPr>
+          <w:ilvl w:val="0"/>
+          <w:numId w:val="0"/>
+        </w:numPr>
+        <w:pBdr>
+          <w:bottom w:val="single" w:color="auto" w:sz="4" w:space="0"/>
+        </w:pBdr>
+        <w:ind w:left="720" w:leftChars="0"/>
+        <w:rPr>
+          <w:rFonts w:hint="default"/>
+          <w:sz w:val="18"/>
+          <w:szCs w:val="18"/>
+        </w:rPr>
+      </w:pPr>
+    </w:p>
+    <w:p>
+      <w:pPr>
+        <w:numPr>
+          <w:ilvl w:val="0"/>
+          <w:numId w:val="0"/>
+        </w:numPr>
+        <w:ind w:left="720" w:leftChars="0"/>
+        <w:rPr>
+          <w:rFonts w:hint="default"/>
+          <w:sz w:val="18"/>
+          <w:szCs w:val="18"/>
+          <w:lang w:val="en-US"/>
+        </w:rPr>
+      </w:pPr>
+      <w:r>
+        <w:rPr>
+          <w:rFonts w:hint="default"/>
+          <w:sz w:val="18"/>
+          <w:szCs w:val="18"/>
+          <w:lang w:val="en-US"/>
+        </w:rPr>
+        <w:t>TODO:</w:t>
+      </w:r>
+    </w:p>
+    <w:p>
+      <w:pPr>
+        <w:numPr>
+          <w:ilvl w:val="0"/>
+          <w:numId w:val="1"/>
+        </w:numPr>
+        <w:ind w:left="720" w:leftChars="0"/>
+        <w:rPr>
+          <w:rFonts w:hint="default"/>
+          <w:sz w:val="18"/>
+          <w:szCs w:val="18"/>
+          <w:lang w:val="en-US"/>
+        </w:rPr>
+      </w:pPr>
+      <w:r>
+        <w:rPr>
+          <w:rFonts w:hint="default"/>
+          <w:sz w:val="18"/>
+          <w:szCs w:val="18"/>
+          <w:lang w:val="en-US"/>
+        </w:rPr>
+        <w:t>Could I find column description?</w:t>
+      </w:r>
+    </w:p>
+    <w:p>
+      <w:pPr>
+        <w:numPr>
+          <w:ilvl w:val="0"/>
+          <w:numId w:val="1"/>
+        </w:numPr>
+        <w:ind w:left="720" w:leftChars="0" w:firstLine="0" w:firstLineChars="0"/>
+        <w:rPr>
+          <w:rFonts w:hint="default"/>
+          <w:sz w:val="18"/>
+          <w:szCs w:val="18"/>
+          <w:lang w:val="en-US"/>
+        </w:rPr>
+      </w:pPr>
+      <w:r>
+        <w:rPr>
+          <w:rFonts w:hint="default"/>
+          <w:sz w:val="18"/>
+          <w:szCs w:val="18"/>
+          <w:lang w:val="en-US"/>
+        </w:rPr>
+        <w:t>What to make with nan values?</w:t>
+      </w:r>
+    </w:p>
+    <w:p>
+      <w:pPr>
+        <w:numPr>
+          <w:ilvl w:val="0"/>
+          <w:numId w:val="1"/>
+        </w:numPr>
+        <w:ind w:left="720" w:leftChars="0" w:firstLine="0" w:firstLineChars="0"/>
+        <w:rPr>
+          <w:rFonts w:hint="default"/>
+          <w:sz w:val="18"/>
+          <w:szCs w:val="18"/>
+          <w:lang w:val="en-US"/>
+        </w:rPr>
+      </w:pPr>
+      <w:bookmarkStart w:id="0" w:name="_GoBack"/>
+      <w:bookmarkEnd w:id="0"/>
+      <w:r>
+        <w:rPr>
+          <w:rFonts w:hint="default"/>
+          <w:sz w:val="18"/>
+          <w:szCs w:val="18"/>
+          <w:lang w:val="en-US"/>
+        </w:rPr>
+        <w:t>Dates to datetime.</w:t>
+      </w:r>
+    </w:p>
+    <w:p>
+      <w:pPr>
+        <w:numPr>
+          <w:ilvl w:val="0"/>
+          <w:numId w:val="0"/>
+        </w:numPr>
+        <w:ind w:left="720" w:leftChars="0"/>
+        <w:rPr>
+          <w:rFonts w:hint="default"/>
+          <w:sz w:val="18"/>
+          <w:szCs w:val="18"/>
+          <w:lang w:val="en-US"/>
+        </w:rPr>
+      </w:pPr>
+      <w:r>
+        <w:rPr>
+          <w:rFonts w:hint="default"/>
+          <w:sz w:val="18"/>
+          <w:szCs w:val="18"/>
+          <w:lang w:val="en-US"/>
+        </w:rPr>
+        <w:t>-----------------------------</w:t>
+      </w:r>
+    </w:p>
+    <w:p>
+      <w:pPr>
+        <w:numPr>
+          <w:ilvl w:val="0"/>
+          <w:numId w:val="0"/>
+        </w:numPr>
+        <w:ind w:left="720" w:leftChars="0"/>
+        <w:rPr>
+          <w:rFonts w:hint="default"/>
+          <w:sz w:val="18"/>
+          <w:szCs w:val="18"/>
+          <w:lang w:val="en-US"/>
+        </w:rPr>
+      </w:pPr>
+      <w:r>
+        <w:rPr>
+          <w:rFonts w:hint="default"/>
+          <w:sz w:val="18"/>
+          <w:szCs w:val="18"/>
+          <w:lang w:val="en-US"/>
+        </w:rPr>
+        <w:t>Questions - charts:</w:t>
+      </w:r>
+    </w:p>
+    <w:p>
+      <w:pPr>
+        <w:numPr>
+          <w:ilvl w:val="0"/>
+          <w:numId w:val="2"/>
+        </w:numPr>
+        <w:ind w:left="720" w:leftChars="0"/>
+        <w:rPr>
+          <w:rFonts w:hint="default"/>
+          <w:sz w:val="18"/>
+          <w:szCs w:val="18"/>
+          <w:lang w:val="en-US"/>
+        </w:rPr>
+      </w:pPr>
+      <w:r>
+        <w:rPr>
+          <w:rFonts w:hint="default"/>
+          <w:sz w:val="18"/>
+          <w:szCs w:val="18"/>
+          <w:lang w:val="en-US"/>
+        </w:rPr>
+        <w:t>How many fatal incidents there were per year? - HIST</w:t>
+      </w:r>
+    </w:p>
+    <w:p>
+      <w:pPr>
+        <w:numPr>
+          <w:ilvl w:val="0"/>
+          <w:numId w:val="2"/>
+        </w:numPr>
+        <w:ind w:left="720" w:leftChars="0" w:firstLine="0" w:firstLineChars="0"/>
+        <w:rPr>
+          <w:rFonts w:hint="default"/>
+          <w:sz w:val="18"/>
+          <w:szCs w:val="18"/>
+          <w:lang w:val="en-US"/>
+        </w:rPr>
+      </w:pPr>
+      <w:r>
+        <w:rPr>
+          <w:rFonts w:hint="default"/>
+          <w:sz w:val="18"/>
+          <w:szCs w:val="18"/>
+          <w:lang w:val="en-US"/>
+        </w:rPr>
+        <w:t>How many fatal incidents there were per month? - HIST</w:t>
+      </w:r>
+    </w:p>
+    <w:p>
+      <w:pPr>
+        <w:numPr>
+          <w:ilvl w:val="0"/>
+          <w:numId w:val="2"/>
+        </w:numPr>
+        <w:ind w:left="720" w:leftChars="0" w:firstLine="0" w:firstLineChars="0"/>
+        <w:rPr>
+          <w:rFonts w:hint="default"/>
+          <w:sz w:val="18"/>
+          <w:szCs w:val="18"/>
+          <w:lang w:val="en-US"/>
+        </w:rPr>
+      </w:pPr>
+      <w:r>
+        <w:rPr>
+          <w:rFonts w:hint="default"/>
+          <w:sz w:val="18"/>
+          <w:szCs w:val="18"/>
+          <w:lang w:val="en-US"/>
+        </w:rPr>
+        <w:t>What was the max cause for fatal incidents - human error, weather, etc - PIE CHART?</w:t>
+      </w:r>
+    </w:p>
+    <w:p>
+      <w:pPr>
+        <w:numPr>
+          <w:ilvl w:val="0"/>
+          <w:numId w:val="2"/>
+        </w:numPr>
+        <w:ind w:left="720" w:leftChars="0" w:firstLine="0" w:firstLineChars="0"/>
+        <w:rPr>
+          <w:rFonts w:hint="default"/>
+          <w:sz w:val="18"/>
+          <w:szCs w:val="18"/>
+          <w:lang w:val="en-US"/>
+        </w:rPr>
+      </w:pPr>
+      <w:r>
+        <w:rPr>
+          <w:rFonts w:hint="default"/>
+          <w:sz w:val="18"/>
+          <w:szCs w:val="18"/>
+          <w:lang w:val="bg-BG"/>
+        </w:rPr>
+        <w:t>А</w:t>
+      </w:r>
+      <w:r>
+        <w:rPr>
+          <w:rFonts w:hint="default"/>
+          <w:sz w:val="18"/>
+          <w:szCs w:val="18"/>
+          <w:lang w:val="en-US"/>
+        </w:rPr>
+        <w:t>ccidents by country or by states - which are max percent (fatal, which have min</w:t>
+      </w:r>
+    </w:p>
+    <w:p>
+      <w:pPr>
+        <w:numPr>
+          <w:ilvl w:val="0"/>
+          <w:numId w:val="2"/>
+        </w:numPr>
+        <w:ind w:left="720" w:leftChars="0" w:firstLine="0" w:firstLineChars="0"/>
+        <w:rPr>
+          <w:rFonts w:hint="default"/>
+          <w:sz w:val="18"/>
+          <w:szCs w:val="18"/>
+          <w:lang w:val="en-US"/>
+        </w:rPr>
+      </w:pPr>
+      <w:r>
+        <w:rPr>
+          <w:rFonts w:hint="default"/>
+          <w:sz w:val="18"/>
+          <w:szCs w:val="18"/>
+          <w:lang w:val="bg-BG"/>
+        </w:rPr>
+        <w:t>А</w:t>
+      </w:r>
+      <w:r>
+        <w:rPr>
+          <w:rFonts w:hint="default"/>
+          <w:sz w:val="18"/>
+          <w:szCs w:val="18"/>
+          <w:lang w:val="en-US"/>
+        </w:rPr>
+        <w:t>ccidents by airline</w:t>
+      </w:r>
+    </w:p>
+    <w:p>
+      <w:pPr>
+        <w:numPr>
+          <w:ilvl w:val="0"/>
+          <w:numId w:val="2"/>
+        </w:numPr>
+        <w:ind w:left="720" w:leftChars="0" w:firstLine="0" w:firstLineChars="0"/>
+        <w:rPr>
+          <w:rFonts w:hint="default"/>
+          <w:sz w:val="18"/>
+          <w:szCs w:val="18"/>
+          <w:lang w:val="en-US"/>
+        </w:rPr>
+      </w:pPr>
+      <w:r>
+        <w:rPr>
+          <w:rFonts w:hint="default"/>
+          <w:sz w:val="18"/>
+          <w:szCs w:val="18"/>
+          <w:lang w:val="bg-BG"/>
+        </w:rPr>
+        <w:t>А</w:t>
+      </w:r>
+      <w:r>
+        <w:rPr>
+          <w:rFonts w:hint="default"/>
+          <w:sz w:val="18"/>
+          <w:szCs w:val="18"/>
+          <w:lang w:val="en-US"/>
+        </w:rPr>
+        <w:t>ccidents by airport</w:t>
+      </w:r>
+    </w:p>
+    <w:p>
+      <w:pPr>
+        <w:numPr>
+          <w:ilvl w:val="0"/>
+          <w:numId w:val="2"/>
+        </w:numPr>
+        <w:ind w:left="720" w:leftChars="0" w:firstLine="0" w:firstLineChars="0"/>
+        <w:rPr>
+          <w:rFonts w:hint="default"/>
+          <w:sz w:val="18"/>
+          <w:szCs w:val="18"/>
+          <w:lang w:val="en-US"/>
+        </w:rPr>
+      </w:pPr>
+      <w:r>
+        <w:rPr>
+          <w:rFonts w:hint="default"/>
+          <w:sz w:val="18"/>
+          <w:szCs w:val="18"/>
+          <w:lang w:val="bg-BG"/>
+        </w:rPr>
+        <w:t>А</w:t>
+      </w:r>
+      <w:r>
+        <w:rPr>
+          <w:rFonts w:hint="default"/>
+          <w:sz w:val="18"/>
+          <w:szCs w:val="18"/>
+          <w:lang w:val="en-US"/>
+        </w:rPr>
+        <w:t>ccidents by longitude / latitude</w:t>
+      </w:r>
+    </w:p>
+    <w:p>
+      <w:pPr>
+        <w:numPr>
+          <w:ilvl w:val="0"/>
+          <w:numId w:val="2"/>
+        </w:numPr>
+        <w:ind w:left="720" w:leftChars="0" w:firstLine="0" w:firstLineChars="0"/>
+        <w:rPr>
+          <w:rFonts w:hint="default"/>
+          <w:sz w:val="18"/>
+          <w:szCs w:val="18"/>
+          <w:lang w:val="en-US"/>
+        </w:rPr>
+      </w:pPr>
+      <w:r>
+        <w:rPr>
+          <w:rFonts w:hint="default"/>
+          <w:sz w:val="18"/>
+          <w:szCs w:val="18"/>
+          <w:lang w:val="en-US"/>
+        </w:rPr>
+        <w:t>Correlation?</w:t>
+      </w:r>
+    </w:p>
+    <w:p>
+      <w:pPr>
+        <w:numPr>
+          <w:ilvl w:val="0"/>
+          <w:numId w:val="2"/>
+        </w:numPr>
+        <w:ind w:left="720" w:leftChars="0" w:firstLine="0" w:firstLineChars="0"/>
+        <w:rPr>
+          <w:rFonts w:hint="default"/>
+          <w:sz w:val="18"/>
+          <w:szCs w:val="18"/>
+          <w:lang w:val="en-US"/>
+        </w:rPr>
+      </w:pPr>
+    </w:p>
+    <w:p>
+      <w:pPr>
+        <w:numPr>
+          <w:numId w:val="0"/>
+        </w:numPr>
+        <w:rPr>
+          <w:rFonts w:hint="default"/>
+          <w:sz w:val="18"/>
+          <w:szCs w:val="18"/>
+          <w:lang w:val="en-US"/>
+        </w:rPr>
+      </w:pPr>
+    </w:p>
+    <w:p>
+      <w:pPr>
+        <w:numPr>
+          <w:ilvl w:val="0"/>
+          <w:numId w:val="0"/>
+        </w:numPr>
+        <w:ind w:left="720" w:leftChars="0"/>
+        <w:rPr>
+          <w:rFonts w:hint="default"/>
+          <w:sz w:val="18"/>
+          <w:szCs w:val="18"/>
+          <w:lang w:val="en-US"/>
+        </w:rPr>
+      </w:pPr>
     </w:p>
     <w:p>
       <w:pPr>
@@ -964,6 +1416,41 @@
     </w:sectPr>
   </w:body>
 </w:document>
+</file>
+
+<file path=word/numbering.xml><?xml version="1.0" encoding="utf-8"?>
+<w:numbering xmlns:wpc="http://schemas.microsoft.com/office/word/2010/wordprocessingCanvas" xmlns:mc="http://schemas.openxmlformats.org/markup-compatibility/2006" xmlns:o="urn:schemas-microsoft-com:office:office" xmlns:r="http://schemas.openxmlformats.org/officeDocument/2006/relationships" xmlns:m="http://schemas.openxmlformats.org/officeDocument/2006/math" xmlns:v="urn:schemas-microsoft-com:vml" xmlns:wp14="http://schemas.microsoft.com/office/word/2010/wordprocessingDrawing" xmlns:wp="http://schemas.openxmlformats.org/drawingml/2006/wordprocessingDrawing" xmlns:w10="urn:schemas-microsoft-com:office:word" xmlns:w="http://schemas.openxmlformats.org/wordprocessingml/2006/main" xmlns:w14="http://schemas.microsoft.com/office/word/2010/wordml" xmlns:wpg="http://schemas.microsoft.com/office/word/2010/wordprocessingGroup" xmlns:wpi="http://schemas.microsoft.com/office/word/2010/wordprocessingInk" xmlns:wne="http://schemas.microsoft.com/office/word/2006/wordml" xmlns:wps="http://schemas.microsoft.com/office/word/2010/wordprocessingShape" xmlns:wpsCustomData="http://www.wps.cn/officeDocument/2013/wpsCustomData" mc:Ignorable="w14 wp14">
+  <w:abstractNum w:abstractNumId="0">
+    <w:nsid w:val="99615BB4"/>
+    <w:multiLevelType w:val="singleLevel"/>
+    <w:tmpl w:val="99615BB4"/>
+    <w:lvl w:ilvl="0" w:tentative="0">
+      <w:start w:val="1"/>
+      <w:numFmt w:val="decimal"/>
+      <w:suff w:val="space"/>
+      <w:lvlText w:val="%1."/>
+      <w:lvlJc w:val="left"/>
+    </w:lvl>
+  </w:abstractNum>
+  <w:abstractNum w:abstractNumId="1">
+    <w:nsid w:val="F489BDEB"/>
+    <w:multiLevelType w:val="singleLevel"/>
+    <w:tmpl w:val="F489BDEB"/>
+    <w:lvl w:ilvl="0" w:tentative="0">
+      <w:start w:val="1"/>
+      <w:numFmt w:val="decimal"/>
+      <w:suff w:val="space"/>
+      <w:lvlText w:val="%1."/>
+      <w:lvlJc w:val="left"/>
+    </w:lvl>
+  </w:abstractNum>
+  <w:num w:numId="1">
+    <w:abstractNumId w:val="0"/>
+  </w:num>
+  <w:num w:numId="2">
+    <w:abstractNumId w:val="1"/>
+  </w:num>
+</w:numbering>
 </file>
 
 <file path=word/styles.xml><?xml version="1.0" encoding="utf-8"?>
@@ -1368,6 +1855,7 @@
       <w:jc w:val="left"/>
     </w:pPr>
     <w:rPr>
+      <w:rFonts w:ascii="Times New Roman" w:hAnsi="Times New Roman" w:eastAsia="SimSun" w:cs="Times New Roman"/>
       <w:kern w:val="0"/>
       <w:sz w:val="24"/>
       <w:szCs w:val="24"/>

</xml_diff>